<commit_message>
Minor Formatting: removed abbreviation... re-ordered sections... made full sentences...
</commit_message>
<xml_diff>
--- a/Team-6312.docx
+++ b/Team-6312.docx
@@ -1,39 +1,101 @@
 
 <file path=word/document.xml><?xml version="1.0" encoding="utf-8"?>
-<w:document xmlns:ve="http://schemas.openxmlformats.org/markup-compatibility/2006" xmlns:o="urn:schemas-microsoft-com:office:office" xmlns:r="http://schemas.openxmlformats.org/officeDocument/2006/relationships" xmlns:m="http://schemas.openxmlformats.org/officeDocument/2006/math" xmlns:v="urn:schemas-microsoft-com:vml" xmlns:wp="http://schemas.openxmlformats.org/drawingml/2006/wordprocessingDrawing" xmlns:w10="urn:schemas-microsoft-com:office:word" xmlns:w="http://schemas.openxmlformats.org/wordprocessingml/2006/main" xmlns:wne="http://schemas.microsoft.com/office/word/2006/wordml">
+<w:document xmlns:wpc="http://schemas.microsoft.com/office/word/2010/wordprocessingCanvas" xmlns:mc="http://schemas.openxmlformats.org/markup-compatibility/2006" xmlns:o="urn:schemas-microsoft-com:office:office" xmlns:r="http://schemas.openxmlformats.org/officeDocument/2006/relationships" xmlns:m="http://schemas.openxmlformats.org/officeDocument/2006/math" xmlns:v="urn:schemas-microsoft-com:vml" xmlns:wp14="http://schemas.microsoft.com/office/word/2010/wordprocessingDrawing" xmlns:wp="http://schemas.openxmlformats.org/drawingml/2006/wordprocessingDrawing" xmlns:w10="urn:schemas-microsoft-com:office:word" xmlns:w="http://schemas.openxmlformats.org/wordprocessingml/2006/main" xmlns:w14="http://schemas.microsoft.com/office/word/2010/wordml" xmlns:wpg="http://schemas.microsoft.com/office/word/2010/wordprocessingGroup" xmlns:wpi="http://schemas.microsoft.com/office/word/2010/wordprocessingInk" xmlns:wne="http://schemas.microsoft.com/office/word/2006/wordml" xmlns:wps="http://schemas.microsoft.com/office/word/2010/wordprocessingShape" mc:Ignorable="w14 wp14">
   <w:body>
     <w:p>
       <w:pPr>
         <w:pStyle w:val="Heading1"/>
-      </w:pPr>
-      <w:r>
-        <w:t xml:space="preserve">                                                         Deliverable 1</w:t>
-      </w:r>
-    </w:p>
-    <w:p>
-      <w:pPr>
-        <w:pStyle w:val="Heading2"/>
+        <w:jc w:val="center"/>
+      </w:pPr>
+      <w:r>
+        <w:t>Team Formation</w:t>
+      </w:r>
+    </w:p>
+    <w:p>
+      <w:pPr>
+        <w:pStyle w:val="Heading3"/>
       </w:pPr>
       <w:r>
         <w:t>Team’s name</w:t>
       </w:r>
-      <w:r>
-        <w:t xml:space="preserve"> –</w:t>
-      </w:r>
-      <w:r>
-        <w:t xml:space="preserve"> E-</w:t>
-      </w:r>
-      <w:r>
-        <w:t>Inventory</w:t>
+    </w:p>
+    <w:p>
+      <w:r>
+        <w:t>E</w:t>
+      </w:r>
+      <w:r>
+        <w:t xml:space="preserve">-Inventory  </w:t>
+      </w:r>
+    </w:p>
+    <w:p>
+      <w:pPr>
+        <w:pStyle w:val="Heading3"/>
+      </w:pPr>
+      <w:r>
+        <w:t>Topic</w:t>
       </w:r>
       <w:r>
         <w:t xml:space="preserve"> </w:t>
       </w:r>
+    </w:p>
+    <w:p>
+      <w:r>
+        <w:t>Management of Cars Manufacturing R</w:t>
+      </w:r>
+      <w:r>
+        <w:t>esources</w:t>
+      </w:r>
+    </w:p>
+    <w:p>
+      <w:pPr>
+        <w:pStyle w:val="Heading3"/>
+      </w:pPr>
+      <w:r>
+        <w:t>Interest</w:t>
+      </w:r>
       <w:r>
         <w:t xml:space="preserve"> </w:t>
       </w:r>
     </w:p>
-    <w:p/>
+    <w:p>
+      <w:r>
+        <w:t xml:space="preserve">To show how model driven engineering can be beneficial for </w:t>
+      </w:r>
+      <w:r>
+        <w:t>Software</w:t>
+      </w:r>
+      <w:r>
+        <w:t xml:space="preserve"> and other industries by delivering the product much faster than the actual processes in practice.</w:t>
+      </w:r>
+    </w:p>
+    <w:p>
+      <w:pPr>
+        <w:pStyle w:val="Heading3"/>
+      </w:pPr>
+      <w:r>
+        <w:rPr>
+          <w:rStyle w:val="Heading2Char"/>
+          <w:b/>
+          <w:bCs/>
+          <w:sz w:val="22"/>
+          <w:szCs w:val="22"/>
+        </w:rPr>
+        <w:t>Mission and Vision</w:t>
+      </w:r>
+    </w:p>
+    <w:p>
+      <w:r>
+        <w:t>To provide better control over the inventory and supply chain that could enable business to excel.</w:t>
+      </w:r>
+    </w:p>
+    <w:p>
+      <w:pPr>
+        <w:pStyle w:val="Heading3"/>
+      </w:pPr>
+      <w:r>
+        <w:t>Team Members</w:t>
+      </w:r>
+    </w:p>
     <w:p>
       <w:pPr>
         <w:pStyle w:val="ListParagraph"/>
@@ -41,34 +103,78 @@
           <w:ilvl w:val="0"/>
           <w:numId w:val="1"/>
         </w:numPr>
-      </w:pPr>
-      <w:r>
-        <w:t>Name-Kevin K</w:t>
+        <w:spacing w:after="0"/>
+        <w:ind w:left="360"/>
+      </w:pPr>
+      <w:r>
+        <w:t>Kevin K</w:t>
       </w:r>
       <w:r>
         <w:t>im</w:t>
       </w:r>
     </w:p>
     <w:p>
-      <w:r>
-        <w:t xml:space="preserve">               Doing masters in computer engineering</w:t>
-      </w:r>
-      <w:r>
-        <w:t>. With 1 year experience as project engineer</w:t>
-      </w:r>
-    </w:p>
-    <w:p>
-      <w:r>
-        <w:t xml:space="preserve">               </w:t>
-      </w:r>
-      <w:hyperlink r:id="rId5" w:history="1">
-        <w:r>
-          <w:rPr>
-            <w:rStyle w:val="Hyperlink"/>
-          </w:rPr>
-          <w:t>Email-kvn_kim@hotmail.com</w:t>
-        </w:r>
-      </w:hyperlink>
+      <w:pPr>
+        <w:spacing w:after="0"/>
+        <w:ind w:left="696"/>
+      </w:pPr>
+      <w:proofErr w:type="gramStart"/>
+      <w:r>
+        <w:t>is</w:t>
+      </w:r>
+      <w:proofErr w:type="gramEnd"/>
+      <w:r>
+        <w:t xml:space="preserve"> pursuing his M</w:t>
+      </w:r>
+      <w:r>
+        <w:t>aster</w:t>
+      </w:r>
+      <w:r>
+        <w:t>’s degree</w:t>
+      </w:r>
+      <w:r>
+        <w:t xml:space="preserve"> </w:t>
+      </w:r>
+      <w:r>
+        <w:t>of E</w:t>
+      </w:r>
+      <w:r>
+        <w:t xml:space="preserve">lectrical and </w:t>
+      </w:r>
+      <w:r>
+        <w:t>Computer E</w:t>
+      </w:r>
+      <w:r>
+        <w:t>ngineering</w:t>
+      </w:r>
+      <w:r>
+        <w:t>, and has almost 2</w:t>
+      </w:r>
+      <w:r>
+        <w:t xml:space="preserve"> year experience as project engineer</w:t>
+      </w:r>
+      <w:r>
+        <w:t xml:space="preserve"> in the Telecommunication industry under his belt.</w:t>
+      </w:r>
+    </w:p>
+    <w:p>
+      <w:pPr>
+        <w:spacing w:after="0"/>
+      </w:pPr>
+      <w:r>
+        <w:t xml:space="preserve">             </w:t>
+      </w:r>
+      <w:r>
+        <w:t xml:space="preserve">  </w:t>
+      </w:r>
+      <w:r>
+        <w:t>Email: kvn_kim@hotmail.com</w:t>
+      </w:r>
+    </w:p>
+    <w:p>
+      <w:pPr>
+        <w:spacing w:after="0"/>
+      </w:pPr>
     </w:p>
     <w:p>
       <w:pPr>
@@ -77,41 +183,70 @@
           <w:ilvl w:val="0"/>
           <w:numId w:val="1"/>
         </w:numPr>
+        <w:spacing w:after="0"/>
+        <w:ind w:left="360"/>
         <w:jc w:val="both"/>
       </w:pPr>
       <w:r>
-        <w:t xml:space="preserve">Name- </w:t>
-      </w:r>
-      <w:proofErr w:type="spellStart"/>
-      <w:r>
-        <w:t>Oussama</w:t>
-      </w:r>
-      <w:proofErr w:type="spellEnd"/>
+        <w:t>Oussama J</w:t>
+      </w:r>
+      <w:r>
+        <w:t>ebbar</w:t>
+      </w:r>
+    </w:p>
+    <w:p>
+      <w:pPr>
+        <w:spacing w:after="0"/>
+        <w:ind w:left="720" w:firstLine="24"/>
+      </w:pPr>
+      <w:proofErr w:type="gramStart"/>
+      <w:r>
+        <w:t>has</w:t>
+      </w:r>
+      <w:proofErr w:type="gramEnd"/>
+      <w:r>
+        <w:t xml:space="preserve"> a </w:t>
+      </w:r>
+      <w:r>
+        <w:t>Bachelor</w:t>
+      </w:r>
       <w:r>
         <w:t xml:space="preserve"> </w:t>
       </w:r>
-      <w:proofErr w:type="spellStart"/>
-      <w:r>
-        <w:t>J</w:t>
-      </w:r>
-      <w:r>
-        <w:t>ebbar</w:t>
-      </w:r>
-      <w:proofErr w:type="spellEnd"/>
-    </w:p>
-    <w:p>
-      <w:r>
-        <w:t xml:space="preserve">               </w:t>
-      </w:r>
-      <w:r>
-        <w:t>Doing masters in</w:t>
-      </w:r>
-      <w:r>
-        <w:t xml:space="preserve"> SW with a bachelors in SW</w:t>
-      </w:r>
-    </w:p>
-    <w:p>
-      <w:pPr>
+      <w:r>
+        <w:t>of</w:t>
+      </w:r>
+      <w:r>
+        <w:t xml:space="preserve"> </w:t>
+      </w:r>
+      <w:r>
+        <w:t>Software E</w:t>
+      </w:r>
+      <w:r>
+        <w:t>ngineering</w:t>
+      </w:r>
+      <w:r>
+        <w:t>,</w:t>
+      </w:r>
+      <w:r>
+        <w:t xml:space="preserve"> and is currently completing his Master’</w:t>
+      </w:r>
+      <w:r>
+        <w:t>s t</w:t>
+      </w:r>
+      <w:r>
+        <w:t>hesis in Software Engineer</w:t>
+      </w:r>
+      <w:r>
+        <w:t>ing</w:t>
+      </w:r>
+      <w:r>
+        <w:t>.</w:t>
+      </w:r>
+    </w:p>
+    <w:p>
+      <w:pPr>
+        <w:spacing w:after="0"/>
         <w:rPr>
           <w:color w:val="0D0D0D" w:themeColor="text1" w:themeTint="F2"/>
         </w:rPr>
@@ -125,29 +260,26 @@
         </w:rPr>
         <w:t xml:space="preserve"> </w:t>
       </w:r>
-      <w:hyperlink r:id="rId6" w:history="1">
-        <w:r>
-          <w:rPr>
-            <w:rStyle w:val="Hyperlink"/>
-            <w:color w:val="0D0D0D" w:themeColor="text1" w:themeTint="F2"/>
-            <w:u w:val="none"/>
-          </w:rPr>
-          <w:t xml:space="preserve">Email </w:t>
-        </w:r>
-        <w:r>
-          <w:rPr>
-            <w:rStyle w:val="Hyperlink"/>
-            <w:color w:val="0D0D0D" w:themeColor="text1" w:themeTint="F2"/>
-          </w:rPr>
-          <w:t>-ojebbar@encs.concordia.ca</w:t>
-        </w:r>
-      </w:hyperlink>
+      <w:r>
+        <w:t xml:space="preserve">Email: </w:t>
+      </w:r>
+      <w:r>
+        <w:t>ojebbar@encs.concordia.ca</w:t>
+      </w:r>
       <w:r>
         <w:rPr>
           <w:color w:val="0D0D0D" w:themeColor="text1" w:themeTint="F2"/>
         </w:rPr>
         <w:t xml:space="preserve">  </w:t>
       </w:r>
+    </w:p>
+    <w:p>
+      <w:pPr>
+        <w:spacing w:after="0"/>
+        <w:rPr>
+          <w:color w:val="0D0D0D" w:themeColor="text1" w:themeTint="F2"/>
+        </w:rPr>
+      </w:pPr>
     </w:p>
     <w:p>
       <w:pPr>
@@ -156,42 +288,87 @@
           <w:ilvl w:val="0"/>
           <w:numId w:val="1"/>
         </w:numPr>
-      </w:pPr>
-      <w:r>
-        <w:t>Name-</w:t>
-      </w:r>
-      <w:proofErr w:type="spellStart"/>
-      <w:r>
-        <w:t>Amandeep</w:t>
-      </w:r>
-      <w:proofErr w:type="spellEnd"/>
-      <w:r>
-        <w:t xml:space="preserve"> Sharma</w:t>
-      </w:r>
-    </w:p>
-    <w:p>
+        <w:spacing w:after="0"/>
+        <w:ind w:left="360"/>
+      </w:pPr>
+      <w:r>
+        <w:t>Amandeep Sharma</w:t>
+      </w:r>
+    </w:p>
+    <w:p>
+      <w:pPr>
+        <w:spacing w:after="0"/>
+        <w:ind w:left="720" w:firstLine="24"/>
+      </w:pPr>
+      <w:r>
+        <w:t>Is d</w:t>
+      </w:r>
+      <w:r>
+        <w:t xml:space="preserve">oing </w:t>
+      </w:r>
+      <w:r>
+        <w:t>his M</w:t>
+      </w:r>
+      <w:r>
+        <w:t>aster</w:t>
+      </w:r>
+      <w:r>
+        <w:t>’</w:t>
+      </w:r>
+      <w:r>
+        <w:t>s</w:t>
+      </w:r>
+      <w:r>
+        <w:t xml:space="preserve"> degree</w:t>
+      </w:r>
+      <w:r>
+        <w:t xml:space="preserve"> in </w:t>
+      </w:r>
+      <w:r>
+        <w:t>Software E</w:t>
+      </w:r>
+      <w:r>
+        <w:t xml:space="preserve">ngineering and has accumulated much experience </w:t>
+      </w:r>
+      <w:r>
+        <w:t xml:space="preserve">with experience in technical </w:t>
+      </w:r>
+      <w:proofErr w:type="gramStart"/>
+      <w:r>
+        <w:t>support</w:t>
+      </w:r>
+      <w:r>
+        <w:t xml:space="preserve"> </w:t>
+      </w:r>
+      <w:r>
+        <w:t>.</w:t>
+      </w:r>
+      <w:bookmarkStart w:id="0" w:name="_GoBack"/>
+      <w:bookmarkEnd w:id="0"/>
+      <w:proofErr w:type="gramEnd"/>
+    </w:p>
+    <w:p>
+      <w:pPr>
+        <w:spacing w:after="0"/>
+        <w:rPr>
+          <w:rStyle w:val="Hyperlink"/>
+          <w:u w:val="none"/>
+        </w:rPr>
+      </w:pPr>
       <w:r>
         <w:t xml:space="preserve">               </w:t>
       </w:r>
       <w:r>
-        <w:t>Doing masters in SW with experience in technical support</w:t>
-      </w:r>
-    </w:p>
-    <w:p>
-      <w:r>
-        <w:t xml:space="preserve">               </w:t>
-      </w:r>
-      <w:r>
-        <w:t xml:space="preserve">Email- </w:t>
-      </w:r>
-      <w:hyperlink r:id="rId7" w:history="1">
-        <w:r>
-          <w:rPr>
-            <w:rStyle w:val="Hyperlink"/>
-          </w:rPr>
-          <w:t>ama_shar@encs.concordia.ca</w:t>
-        </w:r>
-      </w:hyperlink>
+        <w:t xml:space="preserve">Email: </w:t>
+      </w:r>
+      <w:r>
+        <w:t>ama_shar@encs.concordia.ca</w:t>
+      </w:r>
+    </w:p>
+    <w:p>
+      <w:pPr>
+        <w:spacing w:after="0"/>
+      </w:pPr>
     </w:p>
     <w:p>
       <w:pPr>
@@ -200,61 +377,85 @@
           <w:ilvl w:val="0"/>
           <w:numId w:val="1"/>
         </w:numPr>
-      </w:pPr>
-      <w:r>
-        <w:t xml:space="preserve">Name- </w:t>
-      </w:r>
+        <w:spacing w:after="0"/>
+        <w:ind w:left="360"/>
+      </w:pPr>
       <w:r>
         <w:t xml:space="preserve">Pilli </w:t>
       </w:r>
+      <w:r>
+        <w:t>Sushmita Roy</w:t>
+      </w:r>
+      <w:r>
+        <w:t xml:space="preserve"> </w:t>
+      </w:r>
+    </w:p>
+    <w:p>
+      <w:pPr>
+        <w:spacing w:after="0"/>
+        <w:ind w:left="720"/>
+      </w:pPr>
+      <w:proofErr w:type="gramStart"/>
+      <w:r>
+        <w:t>is</w:t>
+      </w:r>
+      <w:proofErr w:type="gramEnd"/>
+      <w:r>
+        <w:t xml:space="preserve"> d</w:t>
+      </w:r>
+      <w:r>
+        <w:t xml:space="preserve">oing </w:t>
+      </w:r>
+      <w:r>
+        <w:t>her M</w:t>
+      </w:r>
+      <w:r>
+        <w:t>aster</w:t>
+      </w:r>
+      <w:r>
+        <w:t>’</w:t>
+      </w:r>
+      <w:r>
+        <w:t>s</w:t>
+      </w:r>
+      <w:r>
+        <w:t xml:space="preserve"> degree in Electrical and Computer Engineering after completing her B</w:t>
+      </w:r>
+      <w:r>
+        <w:t xml:space="preserve">achelors in </w:t>
+      </w:r>
       <w:proofErr w:type="spellStart"/>
       <w:r>
-        <w:t>Sushmita</w:t>
+        <w:rPr>
+          <w:color w:val="FF0000"/>
+        </w:rPr>
+        <w:t>E&amp;Comm.E</w:t>
       </w:r>
       <w:proofErr w:type="spellEnd"/>
-      <w:r>
-        <w:t xml:space="preserve"> Roy</w:t>
+    </w:p>
+    <w:p>
+      <w:pPr>
+        <w:spacing w:after="0"/>
+        <w:ind w:firstLine="720"/>
+        <w:rPr>
+          <w:rStyle w:val="Hyperlink"/>
+        </w:rPr>
+      </w:pPr>
+      <w:r>
+        <w:t>Email:</w:t>
       </w:r>
       <w:r>
         <w:t xml:space="preserve"> </w:t>
       </w:r>
-      <w:bookmarkStart w:id="0" w:name="_GoBack"/>
-      <w:bookmarkEnd w:id="0"/>
-    </w:p>
-    <w:p>
-      <w:pPr>
-        <w:ind w:left="270"/>
-      </w:pPr>
-      <w:r>
-        <w:t xml:space="preserve">         </w:t>
-      </w:r>
-      <w:r>
-        <w:t xml:space="preserve">Doing masters in ECE with bachelors in </w:t>
-      </w:r>
-      <w:proofErr w:type="spellStart"/>
-      <w:r>
-        <w:t>E&amp;Comm.E</w:t>
-      </w:r>
-      <w:proofErr w:type="spellEnd"/>
-    </w:p>
-    <w:p>
-      <w:pPr>
-        <w:tabs>
-          <w:tab w:val="left" w:pos="810"/>
-        </w:tabs>
-        <w:ind w:left="720"/>
-      </w:pPr>
-      <w:r>
-        <w:t xml:space="preserve">Email- </w:t>
-      </w:r>
-      <w:hyperlink r:id="rId8" w:history="1">
-        <w:r>
-          <w:rPr>
-            <w:rStyle w:val="Hyperlink"/>
-          </w:rPr>
-          <w:t>Sushmitaroyp@gmail.com</w:t>
-        </w:r>
-      </w:hyperlink>
+      <w:r>
+        <w:t>Sushmitaroyp@gmail.com</w:t>
+      </w:r>
+    </w:p>
+    <w:p>
+      <w:pPr>
+        <w:spacing w:after="0"/>
+        <w:ind w:firstLine="720"/>
+      </w:pPr>
     </w:p>
     <w:p>
       <w:pPr>
@@ -263,129 +464,84 @@
           <w:ilvl w:val="0"/>
           <w:numId w:val="1"/>
         </w:numPr>
-      </w:pPr>
-      <w:r>
-        <w:t xml:space="preserve">Name- </w:t>
-      </w:r>
-      <w:proofErr w:type="spellStart"/>
-      <w:r>
-        <w:t>Juhi</w:t>
-      </w:r>
-      <w:proofErr w:type="spellEnd"/>
+        <w:spacing w:after="0"/>
+        <w:ind w:left="360"/>
+      </w:pPr>
+      <w:r>
+        <w:t>Juhi A</w:t>
+      </w:r>
+      <w:r>
+        <w:t>rora</w:t>
+      </w:r>
+    </w:p>
+    <w:p>
+      <w:pPr>
+        <w:spacing w:after="0"/>
+        <w:ind w:left="696"/>
+      </w:pPr>
+      <w:proofErr w:type="gramStart"/>
+      <w:r>
+        <w:t>is</w:t>
+      </w:r>
+      <w:proofErr w:type="gramEnd"/>
+      <w:r>
+        <w:t xml:space="preserve"> d</w:t>
+      </w:r>
+      <w:r>
+        <w:t xml:space="preserve">oing </w:t>
+      </w:r>
+      <w:r>
+        <w:t>her M</w:t>
+      </w:r>
+      <w:r>
+        <w:t>aster</w:t>
+      </w:r>
+      <w:r>
+        <w:t>’</w:t>
+      </w:r>
+      <w:r>
+        <w:t>s</w:t>
+      </w:r>
+      <w:r>
+        <w:t xml:space="preserve"> degree in</w:t>
+      </w:r>
+      <w:r>
+        <w:t xml:space="preserve"> Electrical and Computer</w:t>
+      </w:r>
       <w:r>
         <w:t xml:space="preserve"> </w:t>
       </w:r>
-      <w:proofErr w:type="spellStart"/>
-      <w:r>
-        <w:t>A</w:t>
-      </w:r>
-      <w:r>
-        <w:t>rora</w:t>
-      </w:r>
-      <w:proofErr w:type="spellEnd"/>
-    </w:p>
-    <w:p>
+      <w:r>
+        <w:t xml:space="preserve">Engineering, and has </w:t>
+      </w:r>
+      <w:r>
+        <w:t>experience as an intern in Q</w:t>
+      </w:r>
+      <w:r>
+        <w:t xml:space="preserve">uality </w:t>
+      </w:r>
+      <w:r>
+        <w:t>and Assurance</w:t>
+      </w:r>
+      <w:r>
+        <w:t>.</w:t>
+      </w:r>
+    </w:p>
+    <w:p>
+      <w:pPr>
+        <w:spacing w:after="0"/>
+      </w:pPr>
       <w:r>
         <w:t xml:space="preserve">              </w:t>
       </w:r>
       <w:r>
-        <w:t>Doing masters in ECE with experience as an intern in QA</w:t>
-      </w:r>
-    </w:p>
-    <w:p>
-      <w:r>
-        <w:t xml:space="preserve">              </w:t>
-      </w:r>
-      <w:r>
-        <w:t xml:space="preserve">Email- </w:t>
-      </w:r>
-      <w:hyperlink r:id="rId9" w:history="1">
-        <w:r>
-          <w:rPr>
-            <w:rStyle w:val="Hyperlink"/>
-          </w:rPr>
-          <w:t>juhi.6nov@gmail.com</w:t>
-        </w:r>
-      </w:hyperlink>
-    </w:p>
-    <w:p>
-      <w:r>
-        <w:rPr>
-          <w:b/>
-          <w:sz w:val="28"/>
-          <w:szCs w:val="28"/>
-        </w:rPr>
-        <w:t>Topic</w:t>
-      </w:r>
-      <w:r>
-        <w:t xml:space="preserve">- </w:t>
+        <w:t>Email:</w:t>
       </w:r>
       <w:r>
         <w:t xml:space="preserve"> </w:t>
       </w:r>
       <w:r>
-        <w:t xml:space="preserve"> </w:t>
-      </w:r>
-      <w:r>
-        <w:t xml:space="preserve">Management  </w:t>
-      </w:r>
-      <w:r>
-        <w:t xml:space="preserve"> </w:t>
-      </w:r>
-      <w:r>
-        <w:t>of Cars manufacturing Resources</w:t>
-      </w:r>
-    </w:p>
-    <w:p>
-      <w:r>
-        <w:rPr>
-          <w:b/>
-          <w:sz w:val="28"/>
-          <w:szCs w:val="28"/>
-        </w:rPr>
-        <w:t>Interest</w:t>
-      </w:r>
-      <w:r>
-        <w:rPr>
-          <w:b/>
-          <w:sz w:val="28"/>
-          <w:szCs w:val="28"/>
-        </w:rPr>
-        <w:t xml:space="preserve"> </w:t>
-      </w:r>
-      <w:r>
-        <w:t xml:space="preserve">-  </w:t>
-      </w:r>
-      <w:r>
-        <w:t xml:space="preserve"> To show how model driven engineering</w:t>
-      </w:r>
-      <w:r>
-        <w:t xml:space="preserve"> </w:t>
-      </w:r>
-      <w:r>
-        <w:t>c</w:t>
-      </w:r>
-      <w:r>
-        <w:t>an be beneficial for SW and other industries by delivering the product</w:t>
-      </w:r>
-      <w:r>
-        <w:t xml:space="preserve"> </w:t>
-      </w:r>
-      <w:r>
-        <w:t xml:space="preserve">  much faster than the actual processes in practice.</w:t>
-      </w:r>
-    </w:p>
-    <w:p>
-      <w:r>
-        <w:rPr>
-          <w:b/>
-          <w:sz w:val="28"/>
-          <w:szCs w:val="28"/>
-        </w:rPr>
-        <w:t>Mission and Vision</w:t>
-      </w:r>
-      <w:r>
-        <w:t>: To provide better control over the inventory and supply chain that could enable business to excel.</w:t>
+        <w:t>juhi.6nov@gmail.com</w:t>
       </w:r>
     </w:p>
     <w:sectPr>
@@ -399,7 +555,7 @@
 </file>
 
 <file path=word/numbering.xml><?xml version="1.0" encoding="utf-8"?>
-<w:numbering xmlns:ve="http://schemas.openxmlformats.org/markup-compatibility/2006" xmlns:o="urn:schemas-microsoft-com:office:office" xmlns:r="http://schemas.openxmlformats.org/officeDocument/2006/relationships" xmlns:m="http://schemas.openxmlformats.org/officeDocument/2006/math" xmlns:v="urn:schemas-microsoft-com:vml" xmlns:wp="http://schemas.openxmlformats.org/drawingml/2006/wordprocessingDrawing" xmlns:w10="urn:schemas-microsoft-com:office:word" xmlns:w="http://schemas.openxmlformats.org/wordprocessingml/2006/main" xmlns:wne="http://schemas.microsoft.com/office/word/2006/wordml">
+<w:numbering xmlns:wpc="http://schemas.microsoft.com/office/word/2010/wordprocessingCanvas" xmlns:mc="http://schemas.openxmlformats.org/markup-compatibility/2006" xmlns:o="urn:schemas-microsoft-com:office:office" xmlns:r="http://schemas.openxmlformats.org/officeDocument/2006/relationships" xmlns:m="http://schemas.openxmlformats.org/officeDocument/2006/math" xmlns:v="urn:schemas-microsoft-com:vml" xmlns:wp14="http://schemas.microsoft.com/office/word/2010/wordprocessingDrawing" xmlns:wp="http://schemas.openxmlformats.org/drawingml/2006/wordprocessingDrawing" xmlns:w10="urn:schemas-microsoft-com:office:word" xmlns:w="http://schemas.openxmlformats.org/wordprocessingml/2006/main" xmlns:w14="http://schemas.microsoft.com/office/word/2010/wordml" xmlns:wpg="http://schemas.microsoft.com/office/word/2010/wordprocessingGroup" xmlns:wpi="http://schemas.microsoft.com/office/word/2010/wordprocessingInk" xmlns:wne="http://schemas.microsoft.com/office/word/2006/wordml" xmlns:wps="http://schemas.microsoft.com/office/word/2010/wordprocessingShape" mc:Ignorable="w14 wp14">
   <w:abstractNum w:abstractNumId="0">
     <w:nsid w:val="7A9B590E"/>
     <w:multiLevelType w:val="hybridMultilevel"/>
@@ -520,7 +676,7 @@
 </file>
 
 <file path=word/styles.xml><?xml version="1.0" encoding="utf-8"?>
-<w:styles xmlns:r="http://schemas.openxmlformats.org/officeDocument/2006/relationships" xmlns:w="http://schemas.openxmlformats.org/wordprocessingml/2006/main">
+<w:styles xmlns:mc="http://schemas.openxmlformats.org/markup-compatibility/2006" xmlns:r="http://schemas.openxmlformats.org/officeDocument/2006/relationships" xmlns:w="http://schemas.openxmlformats.org/wordprocessingml/2006/main" xmlns:w14="http://schemas.microsoft.com/office/word/2010/wordml" mc:Ignorable="w14">
   <w:docDefaults>
     <w:rPrDefault>
       <w:rPr>
@@ -678,7 +834,6 @@
   <w:style w:type="paragraph" w:default="1" w:styleId="Normal">
     <w:name w:val="Normal"/>
     <w:qFormat/>
-    <w:rsid w:val="00435E67"/>
   </w:style>
   <w:style w:type="paragraph" w:styleId="Heading1">
     <w:name w:val="heading 1"/>
@@ -727,10 +882,31 @@
       <w:szCs w:val="26"/>
     </w:rPr>
   </w:style>
+  <w:style w:type="paragraph" w:styleId="Heading3">
+    <w:name w:val="heading 3"/>
+    <w:basedOn w:val="Normal"/>
+    <w:next w:val="Normal"/>
+    <w:link w:val="Heading3Char"/>
+    <w:uiPriority w:val="9"/>
+    <w:unhideWhenUsed/>
+    <w:qFormat/>
+    <w:rsid w:val="007E2E14"/>
+    <w:pPr>
+      <w:keepNext/>
+      <w:keepLines/>
+      <w:spacing w:before="200" w:after="0"/>
+      <w:outlineLvl w:val="2"/>
+    </w:pPr>
+    <w:rPr>
+      <w:rFonts w:asciiTheme="majorHAnsi" w:eastAsiaTheme="majorEastAsia" w:hAnsiTheme="majorHAnsi" w:cstheme="majorBidi"/>
+      <w:b/>
+      <w:bCs/>
+      <w:color w:val="4F81BD" w:themeColor="accent1"/>
+    </w:rPr>
+  </w:style>
   <w:style w:type="character" w:default="1" w:styleId="DefaultParagraphFont">
     <w:name w:val="Default Paragraph Font"/>
     <w:uiPriority w:val="1"/>
-    <w:semiHidden/>
     <w:unhideWhenUsed/>
   </w:style>
   <w:style w:type="table" w:default="1" w:styleId="TableNormal">
@@ -738,7 +914,6 @@
     <w:uiPriority w:val="99"/>
     <w:semiHidden/>
     <w:unhideWhenUsed/>
-    <w:qFormat/>
     <w:tblPr>
       <w:tblInd w:w="0" w:type="dxa"/>
       <w:tblCellMar>
@@ -806,6 +981,31 @@
       <w:ind w:left="720"/>
       <w:contextualSpacing/>
     </w:pPr>
+  </w:style>
+  <w:style w:type="character" w:customStyle="1" w:styleId="Heading3Char">
+    <w:name w:val="Heading 3 Char"/>
+    <w:basedOn w:val="DefaultParagraphFont"/>
+    <w:link w:val="Heading3"/>
+    <w:uiPriority w:val="9"/>
+    <w:rsid w:val="007E2E14"/>
+    <w:rPr>
+      <w:rFonts w:asciiTheme="majorHAnsi" w:eastAsiaTheme="majorEastAsia" w:hAnsiTheme="majorHAnsi" w:cstheme="majorBidi"/>
+      <w:b/>
+      <w:bCs/>
+      <w:color w:val="4F81BD" w:themeColor="accent1"/>
+    </w:rPr>
+  </w:style>
+  <w:style w:type="character" w:styleId="FollowedHyperlink">
+    <w:name w:val="FollowedHyperlink"/>
+    <w:basedOn w:val="DefaultParagraphFont"/>
+    <w:uiPriority w:val="99"/>
+    <w:semiHidden/>
+    <w:unhideWhenUsed/>
+    <w:rsid w:val="00F76C9A"/>
+    <w:rPr>
+      <w:color w:val="800080" w:themeColor="followedHyperlink"/>
+      <w:u w:val="single"/>
+    </w:rPr>
   </w:style>
 </w:styles>
 </file>
@@ -970,10 +1170,78 @@
     <w:name w:val="Normal"/>
     <w:qFormat/>
   </w:style>
+  <w:style w:type="paragraph" w:styleId="Heading1">
+    <w:name w:val="heading 1"/>
+    <w:basedOn w:val="Normal"/>
+    <w:next w:val="Normal"/>
+    <w:link w:val="Heading1Char"/>
+    <w:uiPriority w:val="9"/>
+    <w:qFormat/>
+    <w:rsid w:val="00985C1A"/>
+    <w:pPr>
+      <w:keepNext/>
+      <w:keepLines/>
+      <w:spacing w:before="480" w:after="0"/>
+      <w:outlineLvl w:val="0"/>
+    </w:pPr>
+    <w:rPr>
+      <w:rFonts w:asciiTheme="majorHAnsi" w:eastAsiaTheme="majorEastAsia" w:hAnsiTheme="majorHAnsi" w:cstheme="majorBidi"/>
+      <w:b/>
+      <w:bCs/>
+      <w:color w:val="365F91" w:themeColor="accent1" w:themeShade="BF"/>
+      <w:sz w:val="28"/>
+      <w:szCs w:val="28"/>
+    </w:rPr>
+  </w:style>
+  <w:style w:type="paragraph" w:styleId="Heading2">
+    <w:name w:val="heading 2"/>
+    <w:basedOn w:val="Normal"/>
+    <w:next w:val="Normal"/>
+    <w:link w:val="Heading2Char"/>
+    <w:uiPriority w:val="9"/>
+    <w:unhideWhenUsed/>
+    <w:qFormat/>
+    <w:rsid w:val="00985C1A"/>
+    <w:pPr>
+      <w:keepNext/>
+      <w:keepLines/>
+      <w:spacing w:before="200" w:after="0"/>
+      <w:outlineLvl w:val="1"/>
+    </w:pPr>
+    <w:rPr>
+      <w:rFonts w:asciiTheme="majorHAnsi" w:eastAsiaTheme="majorEastAsia" w:hAnsiTheme="majorHAnsi" w:cstheme="majorBidi"/>
+      <w:b/>
+      <w:bCs/>
+      <w:color w:val="4F81BD" w:themeColor="accent1"/>
+      <w:sz w:val="26"/>
+      <w:szCs w:val="26"/>
+    </w:rPr>
+  </w:style>
+  <w:style w:type="paragraph" w:styleId="Heading3">
+    <w:name w:val="heading 3"/>
+    <w:basedOn w:val="Normal"/>
+    <w:next w:val="Normal"/>
+    <w:link w:val="Heading3Char"/>
+    <w:uiPriority w:val="9"/>
+    <w:unhideWhenUsed/>
+    <w:qFormat/>
+    <w:rsid w:val="007E2E14"/>
+    <w:pPr>
+      <w:keepNext/>
+      <w:keepLines/>
+      <w:spacing w:before="200" w:after="0"/>
+      <w:outlineLvl w:val="2"/>
+    </w:pPr>
+    <w:rPr>
+      <w:rFonts w:asciiTheme="majorHAnsi" w:eastAsiaTheme="majorEastAsia" w:hAnsiTheme="majorHAnsi" w:cstheme="majorBidi"/>
+      <w:b/>
+      <w:bCs/>
+      <w:color w:val="4F81BD" w:themeColor="accent1"/>
+    </w:rPr>
+  </w:style>
   <w:style w:type="character" w:default="1" w:styleId="DefaultParagraphFont">
     <w:name w:val="Default Paragraph Font"/>
     <w:uiPriority w:val="1"/>
-    <w:semiHidden/>
     <w:unhideWhenUsed/>
   </w:style>
   <w:style w:type="table" w:default="1" w:styleId="TableNormal">
@@ -1005,6 +1273,72 @@
     <w:rsid w:val="00857641"/>
     <w:rPr>
       <w:color w:val="0000FF" w:themeColor="hyperlink"/>
+      <w:u w:val="single"/>
+    </w:rPr>
+  </w:style>
+  <w:style w:type="character" w:customStyle="1" w:styleId="Heading1Char">
+    <w:name w:val="Heading 1 Char"/>
+    <w:basedOn w:val="DefaultParagraphFont"/>
+    <w:link w:val="Heading1"/>
+    <w:uiPriority w:val="9"/>
+    <w:rsid w:val="00985C1A"/>
+    <w:rPr>
+      <w:rFonts w:asciiTheme="majorHAnsi" w:eastAsiaTheme="majorEastAsia" w:hAnsiTheme="majorHAnsi" w:cstheme="majorBidi"/>
+      <w:b/>
+      <w:bCs/>
+      <w:color w:val="365F91" w:themeColor="accent1" w:themeShade="BF"/>
+      <w:sz w:val="28"/>
+      <w:szCs w:val="28"/>
+    </w:rPr>
+  </w:style>
+  <w:style w:type="character" w:customStyle="1" w:styleId="Heading2Char">
+    <w:name w:val="Heading 2 Char"/>
+    <w:basedOn w:val="DefaultParagraphFont"/>
+    <w:link w:val="Heading2"/>
+    <w:uiPriority w:val="9"/>
+    <w:rsid w:val="00985C1A"/>
+    <w:rPr>
+      <w:rFonts w:asciiTheme="majorHAnsi" w:eastAsiaTheme="majorEastAsia" w:hAnsiTheme="majorHAnsi" w:cstheme="majorBidi"/>
+      <w:b/>
+      <w:bCs/>
+      <w:color w:val="4F81BD" w:themeColor="accent1"/>
+      <w:sz w:val="26"/>
+      <w:szCs w:val="26"/>
+    </w:rPr>
+  </w:style>
+  <w:style w:type="paragraph" w:styleId="ListParagraph">
+    <w:name w:val="List Paragraph"/>
+    <w:basedOn w:val="Normal"/>
+    <w:uiPriority w:val="34"/>
+    <w:qFormat/>
+    <w:rsid w:val="00985C1A"/>
+    <w:pPr>
+      <w:ind w:left="720"/>
+      <w:contextualSpacing/>
+    </w:pPr>
+  </w:style>
+  <w:style w:type="character" w:customStyle="1" w:styleId="Heading3Char">
+    <w:name w:val="Heading 3 Char"/>
+    <w:basedOn w:val="DefaultParagraphFont"/>
+    <w:link w:val="Heading3"/>
+    <w:uiPriority w:val="9"/>
+    <w:rsid w:val="007E2E14"/>
+    <w:rPr>
+      <w:rFonts w:asciiTheme="majorHAnsi" w:eastAsiaTheme="majorEastAsia" w:hAnsiTheme="majorHAnsi" w:cstheme="majorBidi"/>
+      <w:b/>
+      <w:bCs/>
+      <w:color w:val="4F81BD" w:themeColor="accent1"/>
+    </w:rPr>
+  </w:style>
+  <w:style w:type="character" w:styleId="FollowedHyperlink">
+    <w:name w:val="FollowedHyperlink"/>
+    <w:basedOn w:val="DefaultParagraphFont"/>
+    <w:uiPriority w:val="99"/>
+    <w:semiHidden/>
+    <w:unhideWhenUsed/>
+    <w:rsid w:val="00F76C9A"/>
+    <w:rPr>
+      <w:color w:val="800080" w:themeColor="followedHyperlink"/>
       <w:u w:val="single"/>
     </w:rPr>
   </w:style>

</xml_diff>